<commit_message>
Finish 1st 2 sections of lectures and 1st quiz in Coursera Wk 6 of Stanford ML
</commit_message>
<xml_diff>
--- a/MachineLearning/Coursera/StanfordMachineLearning/Week6_AdviceForApplyingML/Week_6_1_EvaluatingALearningAlgorithm.docx
+++ b/MachineLearning/Coursera/StanfordMachineLearning/Week6_AdviceForApplyingML/Week_6_1_EvaluatingALearningAlgorithm.docx
@@ -11,8 +11,6 @@
           <w:u w:val="single"/>
         </w:rPr>
       </w:pPr>
-      <w:bookmarkStart w:id="0" w:name="_GoBack"/>
-      <w:bookmarkEnd w:id="0"/>
       <w:r>
         <w:rPr>
           <w:b/>
@@ -58,95 +56,23 @@
         <w:pStyle w:val="ListBullet"/>
       </w:pPr>
       <w:r>
-        <w:t xml:space="preserve">Even </w:t>
-      </w:r>
-      <w:r>
-        <w:t>among people that kno</w:t>
-      </w:r>
-      <w:r>
-        <w:t xml:space="preserve">w a certain learning algorithm, there's </w:t>
-      </w:r>
-      <w:r>
-        <w:t xml:space="preserve">often a huge difference between someone that knows how to powerfully </w:t>
-      </w:r>
-      <w:r>
-        <w:t>+</w:t>
-      </w:r>
-      <w:r>
-        <w:t xml:space="preserve"> effectively apply </w:t>
-      </w:r>
-      <w:r>
-        <w:t xml:space="preserve">it vs. </w:t>
-      </w:r>
-      <w:r>
-        <w:t xml:space="preserve">someone who doesn't understand how to apply </w:t>
-      </w:r>
-      <w:r>
-        <w:t>it</w:t>
-      </w:r>
-      <w:r>
-        <w:t xml:space="preserve"> </w:t>
-      </w:r>
-      <w:r>
-        <w:t xml:space="preserve">+ </w:t>
-      </w:r>
-      <w:r>
-        <w:t>can end up wasting a lot of time trying things ou</w:t>
-      </w:r>
-      <w:r>
-        <w:t>t that don't really make sense</w:t>
-      </w:r>
-    </w:p>
-    <w:p>
-      <w:pPr>
-        <w:pStyle w:val="ListBullet"/>
-      </w:pPr>
-      <w:r>
-        <w:t xml:space="preserve">If </w:t>
-      </w:r>
-      <w:r>
-        <w:t xml:space="preserve">developing </w:t>
-      </w:r>
-      <w:r>
-        <w:t>ML</w:t>
-      </w:r>
-      <w:r>
-        <w:t xml:space="preserve"> systems, you </w:t>
-      </w:r>
-      <w:r>
-        <w:t xml:space="preserve">should </w:t>
-      </w:r>
-      <w:r>
-        <w:t>know how to choose the most promising avenues to spend time pursuing</w:t>
-      </w:r>
-    </w:p>
-    <w:p>
-      <w:pPr>
-        <w:pStyle w:val="ListBullet"/>
-      </w:pPr>
-      <w:r>
-        <w:t>S</w:t>
-      </w:r>
-      <w:r>
-        <w:t xml:space="preserve">uppose you are developing a </w:t>
-      </w:r>
-      <w:r>
-        <w:t>ML</w:t>
-      </w:r>
-      <w:r>
-        <w:t xml:space="preserve"> system or trying to improve the performance of a </w:t>
-      </w:r>
-      <w:r>
-        <w:t>ML</w:t>
-      </w:r>
-      <w:r>
-        <w:t xml:space="preserve"> system, how do you go about deciding what are the </w:t>
-      </w:r>
-      <w:r>
-        <w:t>promising</w:t>
-      </w:r>
-      <w:r>
-        <w:t xml:space="preserve"> avenues to try next? </w:t>
+        <w:t>Even among people that know a certain learning algorithm, there's often a huge difference between someone that knows how to powerfully + effectively apply it vs. someone who doesn't understand how to apply it + can end up wasting a lot of time trying things out that don't really make sense</w:t>
+      </w:r>
+    </w:p>
+    <w:p>
+      <w:pPr>
+        <w:pStyle w:val="ListBullet"/>
+      </w:pPr>
+      <w:r>
+        <w:t>If developing ML systems, you should know how to choose the most promising avenues to spend time pursuing</w:t>
+      </w:r>
+    </w:p>
+    <w:p>
+      <w:pPr>
+        <w:pStyle w:val="ListBullet"/>
+      </w:pPr>
+      <w:r>
+        <w:t xml:space="preserve">Suppose you are developing a ML system or trying to improve the performance of a ML system, how do you go about deciding what are the promising avenues to try next? </w:t>
       </w:r>
     </w:p>
     <w:p>
@@ -162,45 +88,23 @@
         <w:pStyle w:val="ListBullet"/>
       </w:pPr>
       <w:r>
-        <w:t>L</w:t>
-      </w:r>
-      <w:r>
-        <w:t xml:space="preserve">et's say you've implement and </w:t>
+        <w:t xml:space="preserve">Let's say you've implement and </w:t>
       </w:r>
       <w:r>
         <w:rPr>
           <w:b/>
           <w:i/>
         </w:rPr>
-        <w:t>regularize</w:t>
+        <w:t>regularized</w:t>
       </w:r>
       <w:r>
         <w:rPr>
           <w:b/>
-          <w:i/>
-        </w:rPr>
-        <w:t>d</w:t>
-      </w:r>
-      <w:r>
-        <w:rPr>
-          <w:b/>
         </w:rPr>
         <w:t xml:space="preserve"> linear regression</w:t>
       </w:r>
       <w:r>
-        <w:t>, t</w:t>
-      </w:r>
-      <w:r>
-        <w:t xml:space="preserve">hus minimizing </w:t>
-      </w:r>
-      <w:r>
-        <w:t>the</w:t>
-      </w:r>
-      <w:r>
-        <w:t xml:space="preserve"> cost function </w:t>
-      </w:r>
-      <w:r>
-        <w:t>J</w:t>
+        <w:t>, thus minimizing the cost function J</w:t>
       </w:r>
     </w:p>
     <w:p>
@@ -834,10 +738,7 @@
         <w:t xml:space="preserve">can often save you from spending many months pursuing an avenue </w:t>
       </w:r>
       <w:r>
-        <w:t xml:space="preserve">that is not going to be fruitful by identifying this </w:t>
-      </w:r>
-      <w:r>
-        <w:t>much earlier</w:t>
+        <w:t>that is not going to be fruitful by identifying this much earlier</w:t>
       </w:r>
     </w:p>
     <w:p>
@@ -901,19 +802,7 @@
         <w:pStyle w:val="ListBullet"/>
       </w:pPr>
       <w:r>
-        <w:t xml:space="preserve">When we fit the parameters of </w:t>
-      </w:r>
-      <w:r>
-        <w:t xml:space="preserve">a </w:t>
-      </w:r>
-      <w:r>
-        <w:t>learning algorithm</w:t>
-      </w:r>
-      <w:r>
-        <w:t>,</w:t>
-      </w:r>
-      <w:r>
-        <w:t xml:space="preserve"> we think about choosing parameters to minimize the training error. </w:t>
+        <w:t xml:space="preserve">When we fit the parameters of a learning algorithm, we think about choosing parameters to minimize the training error. </w:t>
       </w:r>
     </w:p>
     <w:p>
@@ -933,19 +822,13 @@
         <w:t xml:space="preserve">b/c </w:t>
       </w:r>
       <w:r>
-        <w:t xml:space="preserve">a hypothesis has low training error, </w:t>
-      </w:r>
-      <w:r>
-        <w:t xml:space="preserve">it </w:t>
+        <w:t xml:space="preserve">a hypothesis has low training error, it </w:t>
       </w:r>
       <w:r>
         <w:t>doesn't mean it’</w:t>
       </w:r>
       <w:r>
-        <w:t>s necessari</w:t>
-      </w:r>
-      <w:r>
-        <w:t>ly a good hypothesis (model)</w:t>
+        <w:t>s necessarily a good hypothesis (model)</w:t>
       </w:r>
     </w:p>
     <w:p>
@@ -1055,7 +938,13 @@
         <w:t xml:space="preserve">for problems </w:t>
       </w:r>
       <w:r>
-        <w:t xml:space="preserve">w/ &gt; 1, it becomes hard/maybe impossible to plot what a </w:t>
+        <w:t>w/ &gt; 1</w:t>
+      </w:r>
+      <w:r>
+        <w:t xml:space="preserve"> feature</w:t>
+      </w:r>
+      <w:r>
+        <w:t xml:space="preserve">, it becomes hard/maybe impossible to plot what a </w:t>
       </w:r>
       <w:r>
         <w:t xml:space="preserve">hypothesis looks </w:t>
@@ -1500,19 +1389,15 @@
         <w:t xml:space="preserve"> </w:t>
       </w:r>
       <w:r>
-        <w:t xml:space="preserve">complete the usual </w:t>
-      </w:r>
-      <w:r>
-        <w:t xml:space="preserve">objective </w:t>
-      </w:r>
-      <w:r>
-        <w:t xml:space="preserve">of minimizing the </w:t>
+        <w:t xml:space="preserve">complete the usual objective of minimizing the </w:t>
       </w:r>
       <w:r>
         <w:t>training error</w:t>
       </w:r>
-      <w:r>
-        <w:t xml:space="preserve">  = J(ϴ)/cost function</w:t>
+      <w:bookmarkStart w:id="0" w:name="_GoBack"/>
+      <w:bookmarkEnd w:id="0"/>
+      <w:r>
+        <w:t xml:space="preserve"> = J(ϴ)/cost function</w:t>
       </w:r>
       <w:r>
         <w:t xml:space="preserve">, where </w:t>
@@ -1546,19 +1431,7 @@
         <w:rPr>
           <w:b/>
         </w:rPr>
-        <w:t>J_test(</w:t>
-      </w:r>
-      <w:r>
-        <w:rPr>
-          <w:b/>
-        </w:rPr>
-        <w:t>ϴ</w:t>
-      </w:r>
-      <w:r>
-        <w:rPr>
-          <w:b/>
-        </w:rPr>
-        <w:t>)</w:t>
+        <w:t>J_test(ϴ)</w:t>
       </w:r>
     </w:p>
     <w:p>
@@ -1583,10 +1456,7 @@
         <w:t xml:space="preserve"> </w:t>
       </w:r>
       <w:r>
-        <w:t>ϴ</w:t>
-      </w:r>
-      <w:r>
-        <w:t xml:space="preserve"> </w:t>
+        <w:t xml:space="preserve">ϴ </w:t>
       </w:r>
       <w:r>
         <w:t>you lea</w:t>
@@ -1722,13 +1592,7 @@
         <w:t xml:space="preserve"> measure the squared error </w:t>
       </w:r>
       <w:r>
-        <w:t>h</w:t>
-      </w:r>
-      <w:r>
-        <w:t>ϴ</w:t>
-      </w:r>
-      <w:r>
-        <w:t>(x)</w:t>
+        <w:t>hϴ(x)</w:t>
       </w:r>
       <w:r>
         <w:rPr>
@@ -1993,51 +1857,27 @@
         <w:rPr>
           <w:b/>
         </w:rPr>
-        <w:t xml:space="preserve"> (0/1 </w:t>
+        <w:t xml:space="preserve"> (0/1 misclassification error)</w:t>
+      </w:r>
+    </w:p>
+    <w:p>
+      <w:pPr>
+        <w:pStyle w:val="ListBullet"/>
+        <w:tabs>
+          <w:tab w:val="clear" w:pos="360"/>
+        </w:tabs>
+      </w:pPr>
+      <w:r>
+        <w:t>Let me de</w:t>
+      </w:r>
+      <w:r>
+        <w:t xml:space="preserve">fine the error of a prediction given the label y </w:t>
       </w:r>
       <w:r>
         <w:rPr>
           <w:b/>
         </w:rPr>
-        <w:t>misclassification error</w:t>
-      </w:r>
-      <w:r>
-        <w:rPr>
-          <w:b/>
-        </w:rPr>
-        <w:t>)</w:t>
-      </w:r>
-    </w:p>
-    <w:p>
-      <w:pPr>
-        <w:pStyle w:val="ListBullet"/>
-        <w:tabs>
-          <w:tab w:val="clear" w:pos="360"/>
-        </w:tabs>
-      </w:pPr>
-      <w:r>
-        <w:t>Let me de</w:t>
-      </w:r>
-      <w:r>
-        <w:t xml:space="preserve">fine the error of a prediction given the label y </w:t>
-      </w:r>
-      <w:r>
-        <w:rPr>
-          <w:b/>
-        </w:rPr>
-        <w:t>err(</w:t>
-      </w:r>
-      <w:r>
-        <w:rPr>
-          <w:b/>
-        </w:rPr>
-        <w:t>hϴ(x)</w:t>
-      </w:r>
-      <w:r>
-        <w:rPr>
-          <w:b/>
-        </w:rPr>
-        <w:t>, y)</w:t>
+        <w:t>err(hϴ(x), y)</w:t>
       </w:r>
       <w:r>
         <w:rPr>
@@ -2486,52 +2326,7 @@
         <w:pStyle w:val="ListBullet"/>
       </w:pPr>
       <w:r>
-        <w:t>Suppose you'd</w:t>
-      </w:r>
-      <w:r>
-        <w:t xml:space="preserve"> </w:t>
-      </w:r>
-      <w:r>
-        <w:t>like</w:t>
-      </w:r>
-      <w:r>
-        <w:t xml:space="preserve"> to decide what degree of </w:t>
-      </w:r>
-      <w:r>
-        <w:t>polynomial to fit to a data set,</w:t>
-      </w:r>
-      <w:r>
-        <w:t xml:space="preserve"> what features to include </w:t>
-      </w:r>
-      <w:r>
-        <w:t>in a learning algorithm, o</w:t>
-      </w:r>
-      <w:r>
-        <w:t xml:space="preserve">r </w:t>
-      </w:r>
-      <w:r>
-        <w:t xml:space="preserve">what </w:t>
-      </w:r>
-      <w:r>
-        <w:t xml:space="preserve">the regularization parameter </w:t>
-      </w:r>
-      <w:r>
-        <w:t xml:space="preserve">lambda </w:t>
-      </w:r>
-      <w:r>
-        <w:t xml:space="preserve">for </w:t>
-      </w:r>
-      <w:r>
-        <w:t xml:space="preserve">a </w:t>
-      </w:r>
-      <w:r>
-        <w:t>learning algorithm</w:t>
-      </w:r>
-      <w:r>
-        <w:t xml:space="preserve"> is</w:t>
-      </w:r>
-      <w:r>
-        <w:t xml:space="preserve">. </w:t>
+        <w:t xml:space="preserve">Suppose you'd like to decide what degree of polynomial to fit to a data set, what features to include in a learning algorithm, or what the regularization parameter lambda for a learning algorithm is. </w:t>
       </w:r>
     </w:p>
     <w:p>
@@ -3087,10 +2882,7 @@
         <w:t>hϴ(x)</w:t>
       </w:r>
       <w:r>
-        <w:t xml:space="preserve"> </w:t>
-      </w:r>
-      <w:r>
-        <w:t xml:space="preserve">performs on the </w:t>
+        <w:t xml:space="preserve"> performs on the </w:t>
       </w:r>
       <w:r>
         <w:t xml:space="preserve">test set. </w:t>
@@ -3195,13 +2987,7 @@
         <w:t xml:space="preserve"> the value of d that gave us the best possib</w:t>
       </w:r>
       <w:r>
-        <w:t xml:space="preserve">le </w:t>
-      </w:r>
-      <w:r>
-        <w:t>test set</w:t>
-      </w:r>
-      <w:r>
-        <w:t xml:space="preserve"> performance </w:t>
+        <w:t xml:space="preserve">le test set performance </w:t>
       </w:r>
       <w:r>
         <w:rPr>
@@ -3944,10 +3730,7 @@
         <w:t>ϴ</w:t>
       </w:r>
       <w:r>
-        <w:t>n</w:t>
-      </w:r>
-      <w:r>
-        <w:t>)</w:t>
+        <w:t>n)</w:t>
       </w:r>
       <w:r>
         <w:t xml:space="preserve"> to see how well each of </w:t>
@@ -4190,10 +3973,7 @@
         <w:t xml:space="preserve">terrible thing to do, but most </w:t>
       </w:r>
       <w:r>
-        <w:t>ML</w:t>
-      </w:r>
-      <w:r>
-        <w:t xml:space="preserve"> </w:t>
+        <w:t xml:space="preserve">ML </w:t>
       </w:r>
       <w:r>
         <w:t>practitioners tend to advise against</w:t>

</xml_diff>